<commit_message>
Minus Modification on format & grammer
Support Document is updated by Sihan.

Co-Authored-By: lisihan123 <54667496+lisihan123@users.noreply.github.com>
</commit_message>
<xml_diff>
--- a/handover_package/Documentation/word_version/Maintainance Document.docx
+++ b/handover_package/Documentation/word_version/Maintainance Document.docx
@@ -325,7 +325,26 @@
           <w:sz w:val="28"/>
           <w:szCs w:val="28"/>
         </w:rPr>
-        <w:t xml:space="preserve">upport conservation of Hooded plovers in </w:t>
+        <w:t xml:space="preserve">upport conservation of Hooded </w:t>
+      </w:r>
+      <w:r>
+        <w:rPr>
+          <w:rFonts w:ascii="Helvetica Neue" w:hAnsi="Helvetica Neue" w:hint="eastAsia"/>
+          <w:color w:val="367DA2"/>
+          <w:sz w:val="28"/>
+          <w:szCs w:val="28"/>
+          <w:lang w:eastAsia="zh-CN"/>
+        </w:rPr>
+        <w:t>P</w:t>
+      </w:r>
+      <w:r>
+        <w:rPr>
+          <w:rFonts w:ascii="Helvetica Neue" w:hAnsi="Helvetica Neue"/>
+          <w:color w:val="367DA2"/>
+          <w:sz w:val="28"/>
+          <w:szCs w:val="28"/>
+        </w:rPr>
+        <w:t xml:space="preserve">lovers in </w:t>
       </w:r>
       <w:r>
         <w:rPr>
@@ -418,16 +437,16 @@
         <w:t>29-Oct-2020</w:t>
       </w:r>
     </w:p>
+    <w:bookmarkStart w:id="5" w:name="_Toc54956835"/>
+    <w:bookmarkStart w:id="6" w:name="_Toc54958189"/>
+    <w:bookmarkStart w:id="7" w:name="_Toc54958394"/>
+    <w:bookmarkStart w:id="8" w:name="_Toc55011727"/>
+    <w:bookmarkStart w:id="9" w:name="_Toc55011957"/>
+    <w:bookmarkStart w:id="10" w:name="_Toc55118305"/>
     <w:p>
       <w:pPr>
         <w:spacing w:line="360" w:lineRule="auto"/>
       </w:pPr>
-      <w:bookmarkStart w:id="5" w:name="_Toc54956835"/>
-      <w:bookmarkStart w:id="6" w:name="_Toc54958189"/>
-      <w:bookmarkStart w:id="7" w:name="_Toc54958394"/>
-      <w:bookmarkStart w:id="8" w:name="_Toc55011727"/>
-      <w:bookmarkStart w:id="9" w:name="_Toc55011957"/>
-      <w:bookmarkStart w:id="10" w:name="_Toc55118305"/>
       <w:r>
         <w:rPr>
           <w:rFonts w:ascii="Helvetica Neue" w:eastAsia="SimSun" w:hAnsi="Helvetica Neue"/>
@@ -7403,15 +7422,6 @@
   </w:num>
   <w:num w:numId="6">
     <w:abstractNumId w:val="3"/>
-    <w:lvlOverride w:ilvl="0"/>
-    <w:lvlOverride w:ilvl="1"/>
-    <w:lvlOverride w:ilvl="2"/>
-    <w:lvlOverride w:ilvl="3"/>
-    <w:lvlOverride w:ilvl="4"/>
-    <w:lvlOverride w:ilvl="5"/>
-    <w:lvlOverride w:ilvl="6"/>
-    <w:lvlOverride w:ilvl="7"/>
-    <w:lvlOverride w:ilvl="8"/>
   </w:num>
   <w:numIdMacAtCleanup w:val="3"/>
 </w:numbering>
@@ -9494,7 +9504,9 @@
 </file>
 
 <file path=customXml/item2.xml><?xml version="1.0" encoding="utf-8"?>
-<b:Sources xmlns:b="http://schemas.openxmlformats.org/officeDocument/2006/bibliography" xmlns="http://schemas.openxmlformats.org/officeDocument/2006/bibliography" SelectedStyle="/APASixthEditionOfficeOnline.xsl" StyleName="APA" Version="6"/>
+<p:properties xmlns:p="http://schemas.microsoft.com/office/2006/metadata/properties" xmlns:xsi="http://www.w3.org/2001/XMLSchema-instance" xmlns:pc="http://schemas.microsoft.com/office/infopath/2007/PartnerControls">
+  <documentManagement/>
+</p:properties>
 </file>
 
 <file path=customXml/item3.xml><?xml version="1.0" encoding="utf-8"?>
@@ -9682,9 +9694,7 @@
 </file>
 
 <file path=customXml/item4.xml><?xml version="1.0" encoding="utf-8"?>
-<p:properties xmlns:p="http://schemas.microsoft.com/office/2006/metadata/properties" xmlns:xsi="http://www.w3.org/2001/XMLSchema-instance" xmlns:pc="http://schemas.microsoft.com/office/infopath/2007/PartnerControls">
-  <documentManagement/>
-</p:properties>
+<b:Sources xmlns:b="http://schemas.openxmlformats.org/officeDocument/2006/bibliography" xmlns="http://schemas.openxmlformats.org/officeDocument/2006/bibliography" SelectedStyle="/APASixthEditionOfficeOnline.xsl" StyleName="APA" Version="6"/>
 </file>
 
 <file path=customXml/itemProps1.xml><?xml version="1.0" encoding="utf-8"?>
@@ -9696,9 +9706,10 @@
 </file>
 
 <file path=customXml/itemProps2.xml><?xml version="1.0" encoding="utf-8"?>
-<ds:datastoreItem xmlns:ds="http://schemas.openxmlformats.org/officeDocument/2006/customXml" ds:itemID="{EB956596-B305-E942-80E3-B610B1C8A4DA}">
+<ds:datastoreItem xmlns:ds="http://schemas.openxmlformats.org/officeDocument/2006/customXml" ds:itemID="{CC981EFD-28CE-4865-81F3-7CCA3479835D}">
   <ds:schemaRefs>
-    <ds:schemaRef ds:uri="http://schemas.openxmlformats.org/officeDocument/2006/bibliography"/>
+    <ds:schemaRef ds:uri="http://schemas.microsoft.com/office/2006/metadata/properties"/>
+    <ds:schemaRef ds:uri="http://schemas.microsoft.com/office/infopath/2007/PartnerControls"/>
   </ds:schemaRefs>
 </ds:datastoreItem>
 </file>
@@ -9722,10 +9733,9 @@
 </file>
 
 <file path=customXml/itemProps4.xml><?xml version="1.0" encoding="utf-8"?>
-<ds:datastoreItem xmlns:ds="http://schemas.openxmlformats.org/officeDocument/2006/customXml" ds:itemID="{CC981EFD-28CE-4865-81F3-7CCA3479835D}">
+<ds:datastoreItem xmlns:ds="http://schemas.openxmlformats.org/officeDocument/2006/customXml" ds:itemID="{EB956596-B305-E942-80E3-B610B1C8A4DA}">
   <ds:schemaRefs>
-    <ds:schemaRef ds:uri="http://schemas.microsoft.com/office/2006/metadata/properties"/>
-    <ds:schemaRef ds:uri="http://schemas.microsoft.com/office/infopath/2007/PartnerControls"/>
+    <ds:schemaRef ds:uri="http://schemas.openxmlformats.org/officeDocument/2006/bibliography"/>
   </ds:schemaRefs>
 </ds:datastoreItem>
 </file>

</xml_diff>

<commit_message>
Revert "Minus Modification on format & grammer"
This reverts commit 1b1d055cdd0aa27d48e6e34f5f0a926272010ff2.
</commit_message>
<xml_diff>
--- a/handover_package/Documentation/word_version/Maintainance Document.docx
+++ b/handover_package/Documentation/word_version/Maintainance Document.docx
@@ -325,26 +325,7 @@
           <w:sz w:val="28"/>
           <w:szCs w:val="28"/>
         </w:rPr>
-        <w:t xml:space="preserve">upport conservation of Hooded </w:t>
-      </w:r>
-      <w:r>
-        <w:rPr>
-          <w:rFonts w:ascii="Helvetica Neue" w:hAnsi="Helvetica Neue" w:hint="eastAsia"/>
-          <w:color w:val="367DA2"/>
-          <w:sz w:val="28"/>
-          <w:szCs w:val="28"/>
-          <w:lang w:eastAsia="zh-CN"/>
-        </w:rPr>
-        <w:t>P</w:t>
-      </w:r>
-      <w:r>
-        <w:rPr>
-          <w:rFonts w:ascii="Helvetica Neue" w:hAnsi="Helvetica Neue"/>
-          <w:color w:val="367DA2"/>
-          <w:sz w:val="28"/>
-          <w:szCs w:val="28"/>
-        </w:rPr>
-        <w:t xml:space="preserve">lovers in </w:t>
+        <w:t xml:space="preserve">upport conservation of Hooded plovers in </w:t>
       </w:r>
       <w:r>
         <w:rPr>
@@ -437,16 +418,16 @@
         <w:t>29-Oct-2020</w:t>
       </w:r>
     </w:p>
-    <w:bookmarkStart w:id="5" w:name="_Toc54956835"/>
-    <w:bookmarkStart w:id="6" w:name="_Toc54958189"/>
-    <w:bookmarkStart w:id="7" w:name="_Toc54958394"/>
-    <w:bookmarkStart w:id="8" w:name="_Toc55011727"/>
-    <w:bookmarkStart w:id="9" w:name="_Toc55011957"/>
-    <w:bookmarkStart w:id="10" w:name="_Toc55118305"/>
     <w:p>
       <w:pPr>
         <w:spacing w:line="360" w:lineRule="auto"/>
       </w:pPr>
+      <w:bookmarkStart w:id="5" w:name="_Toc54956835"/>
+      <w:bookmarkStart w:id="6" w:name="_Toc54958189"/>
+      <w:bookmarkStart w:id="7" w:name="_Toc54958394"/>
+      <w:bookmarkStart w:id="8" w:name="_Toc55011727"/>
+      <w:bookmarkStart w:id="9" w:name="_Toc55011957"/>
+      <w:bookmarkStart w:id="10" w:name="_Toc55118305"/>
       <w:r>
         <w:rPr>
           <w:rFonts w:ascii="Helvetica Neue" w:eastAsia="SimSun" w:hAnsi="Helvetica Neue"/>
@@ -7422,6 +7403,15 @@
   </w:num>
   <w:num w:numId="6">
     <w:abstractNumId w:val="3"/>
+    <w:lvlOverride w:ilvl="0"/>
+    <w:lvlOverride w:ilvl="1"/>
+    <w:lvlOverride w:ilvl="2"/>
+    <w:lvlOverride w:ilvl="3"/>
+    <w:lvlOverride w:ilvl="4"/>
+    <w:lvlOverride w:ilvl="5"/>
+    <w:lvlOverride w:ilvl="6"/>
+    <w:lvlOverride w:ilvl="7"/>
+    <w:lvlOverride w:ilvl="8"/>
   </w:num>
   <w:numIdMacAtCleanup w:val="3"/>
 </w:numbering>
@@ -9504,9 +9494,7 @@
 </file>
 
 <file path=customXml/item2.xml><?xml version="1.0" encoding="utf-8"?>
-<p:properties xmlns:p="http://schemas.microsoft.com/office/2006/metadata/properties" xmlns:xsi="http://www.w3.org/2001/XMLSchema-instance" xmlns:pc="http://schemas.microsoft.com/office/infopath/2007/PartnerControls">
-  <documentManagement/>
-</p:properties>
+<b:Sources xmlns:b="http://schemas.openxmlformats.org/officeDocument/2006/bibliography" xmlns="http://schemas.openxmlformats.org/officeDocument/2006/bibliography" SelectedStyle="/APASixthEditionOfficeOnline.xsl" StyleName="APA" Version="6"/>
 </file>
 
 <file path=customXml/item3.xml><?xml version="1.0" encoding="utf-8"?>
@@ -9694,7 +9682,9 @@
 </file>
 
 <file path=customXml/item4.xml><?xml version="1.0" encoding="utf-8"?>
-<b:Sources xmlns:b="http://schemas.openxmlformats.org/officeDocument/2006/bibliography" xmlns="http://schemas.openxmlformats.org/officeDocument/2006/bibliography" SelectedStyle="/APASixthEditionOfficeOnline.xsl" StyleName="APA" Version="6"/>
+<p:properties xmlns:p="http://schemas.microsoft.com/office/2006/metadata/properties" xmlns:xsi="http://www.w3.org/2001/XMLSchema-instance" xmlns:pc="http://schemas.microsoft.com/office/infopath/2007/PartnerControls">
+  <documentManagement/>
+</p:properties>
 </file>
 
 <file path=customXml/itemProps1.xml><?xml version="1.0" encoding="utf-8"?>
@@ -9706,10 +9696,9 @@
 </file>
 
 <file path=customXml/itemProps2.xml><?xml version="1.0" encoding="utf-8"?>
-<ds:datastoreItem xmlns:ds="http://schemas.openxmlformats.org/officeDocument/2006/customXml" ds:itemID="{CC981EFD-28CE-4865-81F3-7CCA3479835D}">
+<ds:datastoreItem xmlns:ds="http://schemas.openxmlformats.org/officeDocument/2006/customXml" ds:itemID="{EB956596-B305-E942-80E3-B610B1C8A4DA}">
   <ds:schemaRefs>
-    <ds:schemaRef ds:uri="http://schemas.microsoft.com/office/2006/metadata/properties"/>
-    <ds:schemaRef ds:uri="http://schemas.microsoft.com/office/infopath/2007/PartnerControls"/>
+    <ds:schemaRef ds:uri="http://schemas.openxmlformats.org/officeDocument/2006/bibliography"/>
   </ds:schemaRefs>
 </ds:datastoreItem>
 </file>
@@ -9733,9 +9722,10 @@
 </file>
 
 <file path=customXml/itemProps4.xml><?xml version="1.0" encoding="utf-8"?>
-<ds:datastoreItem xmlns:ds="http://schemas.openxmlformats.org/officeDocument/2006/customXml" ds:itemID="{EB956596-B305-E942-80E3-B610B1C8A4DA}">
+<ds:datastoreItem xmlns:ds="http://schemas.openxmlformats.org/officeDocument/2006/customXml" ds:itemID="{CC981EFD-28CE-4865-81F3-7CCA3479835D}">
   <ds:schemaRefs>
-    <ds:schemaRef ds:uri="http://schemas.openxmlformats.org/officeDocument/2006/bibliography"/>
+    <ds:schemaRef ds:uri="http://schemas.microsoft.com/office/2006/metadata/properties"/>
+    <ds:schemaRef ds:uri="http://schemas.microsoft.com/office/infopath/2007/PartnerControls"/>
   </ds:schemaRefs>
 </ds:datastoreItem>
 </file>

</xml_diff>

<commit_message>
Documentation reveiw and minor grammar modification
Sihan is responsible for updating Support doc

Co-Authored-By: lisihan123 <54667496+lisihan123@users.noreply.github.com>
</commit_message>
<xml_diff>
--- a/handover_package/Documentation/word_version/Maintainance Document.docx
+++ b/handover_package/Documentation/word_version/Maintainance Document.docx
@@ -325,7 +325,25 @@
           <w:sz w:val="28"/>
           <w:szCs w:val="28"/>
         </w:rPr>
-        <w:t xml:space="preserve">upport conservation of Hooded plovers in </w:t>
+        <w:t xml:space="preserve">upport conservation of Hooded </w:t>
+      </w:r>
+      <w:r>
+        <w:rPr>
+          <w:rFonts w:ascii="Helvetica Neue" w:hAnsi="Helvetica Neue"/>
+          <w:color w:val="367DA2"/>
+          <w:sz w:val="28"/>
+          <w:szCs w:val="28"/>
+        </w:rPr>
+        <w:t>P</w:t>
+      </w:r>
+      <w:r>
+        <w:rPr>
+          <w:rFonts w:ascii="Helvetica Neue" w:hAnsi="Helvetica Neue"/>
+          <w:color w:val="367DA2"/>
+          <w:sz w:val="28"/>
+          <w:szCs w:val="28"/>
+        </w:rPr>
+        <w:t xml:space="preserve">lovers in </w:t>
       </w:r>
       <w:r>
         <w:rPr>
@@ -418,16 +436,16 @@
         <w:t>29-Oct-2020</w:t>
       </w:r>
     </w:p>
+    <w:bookmarkStart w:id="5" w:name="_Toc54956835"/>
+    <w:bookmarkStart w:id="6" w:name="_Toc54958189"/>
+    <w:bookmarkStart w:id="7" w:name="_Toc54958394"/>
+    <w:bookmarkStart w:id="8" w:name="_Toc55011727"/>
+    <w:bookmarkStart w:id="9" w:name="_Toc55011957"/>
+    <w:bookmarkStart w:id="10" w:name="_Toc55118305"/>
     <w:p>
       <w:pPr>
         <w:spacing w:line="360" w:lineRule="auto"/>
       </w:pPr>
-      <w:bookmarkStart w:id="5" w:name="_Toc54956835"/>
-      <w:bookmarkStart w:id="6" w:name="_Toc54958189"/>
-      <w:bookmarkStart w:id="7" w:name="_Toc54958394"/>
-      <w:bookmarkStart w:id="8" w:name="_Toc55011727"/>
-      <w:bookmarkStart w:id="9" w:name="_Toc55011957"/>
-      <w:bookmarkStart w:id="10" w:name="_Toc55118305"/>
       <w:r>
         <w:rPr>
           <w:rFonts w:ascii="Helvetica Neue" w:eastAsia="SimSun" w:hAnsi="Helvetica Neue"/>
@@ -7403,15 +7421,6 @@
   </w:num>
   <w:num w:numId="6">
     <w:abstractNumId w:val="3"/>
-    <w:lvlOverride w:ilvl="0"/>
-    <w:lvlOverride w:ilvl="1"/>
-    <w:lvlOverride w:ilvl="2"/>
-    <w:lvlOverride w:ilvl="3"/>
-    <w:lvlOverride w:ilvl="4"/>
-    <w:lvlOverride w:ilvl="5"/>
-    <w:lvlOverride w:ilvl="6"/>
-    <w:lvlOverride w:ilvl="7"/>
-    <w:lvlOverride w:ilvl="8"/>
   </w:num>
   <w:numIdMacAtCleanup w:val="3"/>
 </w:numbering>
@@ -9485,6 +9494,10 @@
 </file>
 
 <file path=customXml/item1.xml><?xml version="1.0" encoding="utf-8"?>
+<b:Sources xmlns:b="http://schemas.openxmlformats.org/officeDocument/2006/bibliography" xmlns="http://schemas.openxmlformats.org/officeDocument/2006/bibliography" SelectedStyle="/APASixthEditionOfficeOnline.xsl" StyleName="APA" Version="6"/>
+</file>
+
+<file path=customXml/item2.xml><?xml version="1.0" encoding="utf-8"?>
 <?mso-contentType ?>
 <FormTemplates xmlns="http://schemas.microsoft.com/sharepoint/v3/contenttype/forms">
   <Display>DocumentLibraryForm</Display>
@@ -9493,11 +9506,13 @@
 </FormTemplates>
 </file>
 
-<file path=customXml/item2.xml><?xml version="1.0" encoding="utf-8"?>
-<b:Sources xmlns:b="http://schemas.openxmlformats.org/officeDocument/2006/bibliography" xmlns="http://schemas.openxmlformats.org/officeDocument/2006/bibliography" SelectedStyle="/APASixthEditionOfficeOnline.xsl" StyleName="APA" Version="6"/>
+<file path=customXml/item3.xml><?xml version="1.0" encoding="utf-8"?>
+<p:properties xmlns:p="http://schemas.microsoft.com/office/2006/metadata/properties" xmlns:xsi="http://www.w3.org/2001/XMLSchema-instance" xmlns:pc="http://schemas.microsoft.com/office/infopath/2007/PartnerControls">
+  <documentManagement/>
+</p:properties>
 </file>
 
-<file path=customXml/item3.xml><?xml version="1.0" encoding="utf-8"?>
+<file path=customXml/item4.xml><?xml version="1.0" encoding="utf-8"?>
 <ct:contentTypeSchema xmlns:ct="http://schemas.microsoft.com/office/2006/metadata/contentType" xmlns:ma="http://schemas.microsoft.com/office/2006/metadata/properties/metaAttributes" ct:_="" ma:_="" ma:contentTypeName="Document" ma:contentTypeID="0x0101001790066303F8B349B03939C2E6E0A97B" ma:contentTypeVersion="10" ma:contentTypeDescription="Create a new document." ma:contentTypeScope="" ma:versionID="a343eabbf0ef066c38c0139bec40251a">
   <xsd:schema xmlns:xsd="http://www.w3.org/2001/XMLSchema" xmlns:xs="http://www.w3.org/2001/XMLSchema" xmlns:p="http://schemas.microsoft.com/office/2006/metadata/properties" xmlns:ns2="82db3668-435c-40d1-8534-b361f9983f2d" targetNamespace="http://schemas.microsoft.com/office/2006/metadata/properties" ma:root="true" ma:fieldsID="46825a30335d2dcfaccd0a5e6fa3cf19" ns2:_="">
     <xsd:import namespace="82db3668-435c-40d1-8534-b361f9983f2d"/>
@@ -9681,13 +9696,15 @@
 </ct:contentTypeSchema>
 </file>
 
-<file path=customXml/item4.xml><?xml version="1.0" encoding="utf-8"?>
-<p:properties xmlns:p="http://schemas.microsoft.com/office/2006/metadata/properties" xmlns:xsi="http://www.w3.org/2001/XMLSchema-instance" xmlns:pc="http://schemas.microsoft.com/office/infopath/2007/PartnerControls">
-  <documentManagement/>
-</p:properties>
+<file path=customXml/itemProps1.xml><?xml version="1.0" encoding="utf-8"?>
+<ds:datastoreItem xmlns:ds="http://schemas.openxmlformats.org/officeDocument/2006/customXml" ds:itemID="{EB956596-B305-E942-80E3-B610B1C8A4DA}">
+  <ds:schemaRefs>
+    <ds:schemaRef ds:uri="http://schemas.openxmlformats.org/officeDocument/2006/bibliography"/>
+  </ds:schemaRefs>
+</ds:datastoreItem>
 </file>
 
-<file path=customXml/itemProps1.xml><?xml version="1.0" encoding="utf-8"?>
+<file path=customXml/itemProps2.xml><?xml version="1.0" encoding="utf-8"?>
 <ds:datastoreItem xmlns:ds="http://schemas.openxmlformats.org/officeDocument/2006/customXml" ds:itemID="{8399E926-57E6-442C-A0C3-BA53B53A9B16}">
   <ds:schemaRefs>
     <ds:schemaRef ds:uri="http://schemas.microsoft.com/sharepoint/v3/contenttype/forms"/>
@@ -9695,15 +9712,16 @@
 </ds:datastoreItem>
 </file>
 
-<file path=customXml/itemProps2.xml><?xml version="1.0" encoding="utf-8"?>
-<ds:datastoreItem xmlns:ds="http://schemas.openxmlformats.org/officeDocument/2006/customXml" ds:itemID="{EB956596-B305-E942-80E3-B610B1C8A4DA}">
+<file path=customXml/itemProps3.xml><?xml version="1.0" encoding="utf-8"?>
+<ds:datastoreItem xmlns:ds="http://schemas.openxmlformats.org/officeDocument/2006/customXml" ds:itemID="{CC981EFD-28CE-4865-81F3-7CCA3479835D}">
   <ds:schemaRefs>
-    <ds:schemaRef ds:uri="http://schemas.openxmlformats.org/officeDocument/2006/bibliography"/>
+    <ds:schemaRef ds:uri="http://schemas.microsoft.com/office/2006/metadata/properties"/>
+    <ds:schemaRef ds:uri="http://schemas.microsoft.com/office/infopath/2007/PartnerControls"/>
   </ds:schemaRefs>
 </ds:datastoreItem>
 </file>
 
-<file path=customXml/itemProps3.xml><?xml version="1.0" encoding="utf-8"?>
+<file path=customXml/itemProps4.xml><?xml version="1.0" encoding="utf-8"?>
 <ds:datastoreItem xmlns:ds="http://schemas.openxmlformats.org/officeDocument/2006/customXml" ds:itemID="{AD141DF7-E934-413A-AC9C-9A296E7D6409}">
   <ds:schemaRefs>
     <ds:schemaRef ds:uri="http://schemas.microsoft.com/office/2006/metadata/contentType"/>
@@ -9721,15 +9739,6 @@
 </ds:datastoreItem>
 </file>
 
-<file path=customXml/itemProps4.xml><?xml version="1.0" encoding="utf-8"?>
-<ds:datastoreItem xmlns:ds="http://schemas.openxmlformats.org/officeDocument/2006/customXml" ds:itemID="{CC981EFD-28CE-4865-81F3-7CCA3479835D}">
-  <ds:schemaRefs>
-    <ds:schemaRef ds:uri="http://schemas.microsoft.com/office/2006/metadata/properties"/>
-    <ds:schemaRef ds:uri="http://schemas.microsoft.com/office/infopath/2007/PartnerControls"/>
-  </ds:schemaRefs>
-</ds:datastoreItem>
-</file>
-
 <file path=docMetadata/LabelInfo.xml><?xml version="1.0" encoding="utf-8"?>
 <clbl:labelList xmlns:clbl="http://schemas.microsoft.com/office/2020/mipLabelMetadata"/>
 </file>
</xml_diff>